<commit_message>
modified:   Pertemuan 1/Pertemuan 1.docx
</commit_message>
<xml_diff>
--- a/Pertemuan 1/Pertemuan 1.docx
+++ b/Pertemuan 1/Pertemuan 1.docx
@@ -362,9 +362,41 @@
               <w:rPr>
                 <w:rFonts w:cs="Times New Roman"/>
                 <w:szCs w:val="24"/>
+              </w:rPr>
+            </w:pPr>
+            <w:r>
+              <w:rPr>
+                <w:rFonts w:cs="Times New Roman"/>
+                <w:szCs w:val="24"/>
+              </w:rPr>
+              <w:t xml:space="preserve">2118004 - </w:t>
+            </w:r>
+            <w:r>
+              <w:rPr>
+                <w:rFonts w:cs="Times New Roman"/>
+                <w:szCs w:val="24"/>
                 <w:lang w:val="en-US"/>
               </w:rPr>
-            </w:pPr>
+              <w:t xml:space="preserve">Bagas </w:t>
+            </w:r>
+            <w:proofErr w:type="spellStart"/>
+            <w:r>
+              <w:rPr>
+                <w:rFonts w:cs="Times New Roman"/>
+                <w:szCs w:val="24"/>
+                <w:lang w:val="en-US"/>
+              </w:rPr>
+              <w:t>Anardi</w:t>
+            </w:r>
+            <w:proofErr w:type="spellEnd"/>
+            <w:r>
+              <w:rPr>
+                <w:rFonts w:cs="Times New Roman"/>
+                <w:szCs w:val="24"/>
+                <w:lang w:val="en-US"/>
+              </w:rPr>
+              <w:t xml:space="preserve"> Surya W.</w:t>
+            </w:r>
           </w:p>
         </w:tc>
       </w:tr>
@@ -806,13 +838,16 @@
         <w:t xml:space="preserve">1.1 </w:t>
       </w:r>
       <w:r>
-        <w:t xml:space="preserve">Halaman Kerja Adobe </w:t>
+        <w:t xml:space="preserve">Halaman </w:t>
       </w:r>
       <w:proofErr w:type="spellStart"/>
       <w:r>
-        <w:t>Illustrator</w:t>
+        <w:t>Kerja</w:t>
       </w:r>
       <w:proofErr w:type="spellEnd"/>
+      <w:r>
+        <w:t xml:space="preserve"> Adobe Illustrator</w:t>
+      </w:r>
     </w:p>
     <w:p>
       <w:pPr>
@@ -1680,7 +1715,15 @@
         <w:t xml:space="preserve">1.8 </w:t>
       </w:r>
       <w:r>
-        <w:t>Hasil Menggambar Tangan</w:t>
+        <w:t xml:space="preserve">Hasil </w:t>
+      </w:r>
+      <w:proofErr w:type="spellStart"/>
+      <w:r>
+        <w:t>Menggambar</w:t>
+      </w:r>
+      <w:proofErr w:type="spellEnd"/>
+      <w:r>
+        <w:t xml:space="preserve"> Tangan</w:t>
       </w:r>
       <w:r>
         <w:t xml:space="preserve"> </w:t>
@@ -1709,19 +1752,7 @@
           <w:lang w:val="id-ID"/>
         </w:rPr>
         <w:lastRenderedPageBreak/>
-        <w:t>Buat layer ‘</w:t>
-      </w:r>
-      <w:r>
-        <w:rPr>
-          <w:lang w:val="id-ID"/>
-        </w:rPr>
-        <w:t>Kaki</w:t>
-      </w:r>
-      <w:r>
-        <w:rPr>
-          <w:lang w:val="id-ID"/>
-        </w:rPr>
-        <w:t>’ di dalam layer ‘Badan’</w:t>
+        <w:t>Buat layer ‘Kaki’ di dalam layer ‘Badan’</w:t>
       </w:r>
     </w:p>
     <w:p>
@@ -1812,19 +1843,7 @@
         <w:rPr>
           <w:lang w:val="id-ID"/>
         </w:rPr>
-        <w:t xml:space="preserve">Gambar </w:t>
-      </w:r>
-      <w:r>
-        <w:rPr>
-          <w:lang w:val="id-ID"/>
-        </w:rPr>
-        <w:t>kaki</w:t>
-      </w:r>
-      <w:r>
-        <w:rPr>
-          <w:lang w:val="id-ID"/>
-        </w:rPr>
-        <w:t xml:space="preserve"> menggunakan pen </w:t>
+        <w:t xml:space="preserve">Gambar kaki menggunakan pen </w:t>
       </w:r>
       <w:proofErr w:type="spellStart"/>
       <w:r>
@@ -1910,13 +1929,16 @@
         <w:t xml:space="preserve">1.10 </w:t>
       </w:r>
       <w:r>
-        <w:t xml:space="preserve">Hasil Menggambar Kaki dengan Pen </w:t>
+        <w:t xml:space="preserve">Hasil Menggambar Kaki </w:t>
       </w:r>
       <w:proofErr w:type="spellStart"/>
       <w:r>
-        <w:t>Tool</w:t>
+        <w:t>dengan</w:t>
       </w:r>
       <w:proofErr w:type="spellEnd"/>
+      <w:r>
+        <w:t xml:space="preserve"> Pen Tool</w:t>
+      </w:r>
     </w:p>
     <w:p>
       <w:pPr>
@@ -2010,13 +2032,7 @@
       </w:r>
       <w:proofErr w:type="spellEnd"/>
       <w:r>
-        <w:t xml:space="preserve"> Layer ‘</w:t>
-      </w:r>
-      <w:r>
-        <w:t>Topi</w:t>
-      </w:r>
-      <w:r>
-        <w:t>’</w:t>
+        <w:t xml:space="preserve"> Layer ‘Topi’</w:t>
       </w:r>
     </w:p>
     <w:p>
@@ -2135,13 +2151,16 @@
         <w:t>Hasil Menggambar Topi</w:t>
       </w:r>
       <w:r>
-        <w:t xml:space="preserve"> dengan Pen </w:t>
+        <w:t xml:space="preserve"> </w:t>
       </w:r>
       <w:proofErr w:type="spellStart"/>
       <w:r>
-        <w:t>Tool</w:t>
+        <w:t>dengan</w:t>
       </w:r>
       <w:proofErr w:type="spellEnd"/>
+      <w:r>
+        <w:t xml:space="preserve"> Pen Tool</w:t>
+      </w:r>
     </w:p>
     <w:p>
       <w:pPr>
@@ -2156,31 +2175,7 @@
         <w:rPr>
           <w:lang w:val="id-ID"/>
         </w:rPr>
-        <w:t>Buat layer ‘</w:t>
-      </w:r>
-      <w:r>
-        <w:rPr>
-          <w:lang w:val="id-ID"/>
-        </w:rPr>
-        <w:t>Baju</w:t>
-      </w:r>
-      <w:r>
-        <w:rPr>
-          <w:lang w:val="id-ID"/>
-        </w:rPr>
-        <w:t>’ di atas layer ‘</w:t>
-      </w:r>
-      <w:r>
-        <w:rPr>
-          <w:lang w:val="id-ID"/>
-        </w:rPr>
-        <w:t>Badan</w:t>
-      </w:r>
-      <w:r>
-        <w:rPr>
-          <w:lang w:val="id-ID"/>
-        </w:rPr>
-        <w:t>’</w:t>
+        <w:t>Buat layer ‘Baju’ di atas layer ‘Badan’</w:t>
       </w:r>
     </w:p>
     <w:p>
@@ -2255,13 +2250,7 @@
         <w:t xml:space="preserve">1.13 </w:t>
       </w:r>
       <w:r>
-        <w:t>Membuat Layer ‘</w:t>
-      </w:r>
-      <w:r>
-        <w:t>Baju</w:t>
-      </w:r>
-      <w:r>
-        <w:t>’</w:t>
+        <w:t>Membuat Layer ‘Baju’</w:t>
       </w:r>
     </w:p>
     <w:p>
@@ -2477,13 +2466,7 @@
         <w:t xml:space="preserve">1.15 </w:t>
       </w:r>
       <w:r>
-        <w:t>Membuat Layer ‘</w:t>
-      </w:r>
-      <w:r>
-        <w:t>Celana</w:t>
-      </w:r>
-      <w:r>
-        <w:t>’</w:t>
+        <w:t>Membuat Layer ‘Celana’</w:t>
       </w:r>
     </w:p>
     <w:p>
@@ -2582,13 +2565,16 @@
         <w:t xml:space="preserve">1.16 </w:t>
       </w:r>
       <w:r>
-        <w:t xml:space="preserve">Hasil Menggambar Celana dengan Pen </w:t>
+        <w:t xml:space="preserve">Hasil Menggambar Celana </w:t>
       </w:r>
       <w:proofErr w:type="spellStart"/>
       <w:r>
-        <w:t>Tool</w:t>
+        <w:t>dengan</w:t>
       </w:r>
       <w:proofErr w:type="spellEnd"/>
+      <w:r>
+        <w:t xml:space="preserve"> Pen Tool</w:t>
+      </w:r>
     </w:p>
     <w:p>
       <w:pPr>
@@ -2603,25 +2589,7 @@
         <w:rPr>
           <w:lang w:val="id-ID"/>
         </w:rPr>
-        <w:t>Buat layer ‘</w:t>
-      </w:r>
-      <w:r>
-        <w:rPr>
-          <w:lang w:val="id-ID"/>
-        </w:rPr>
-        <w:t>Sarung</w:t>
-      </w:r>
-      <w:r>
-        <w:rPr>
-          <w:lang w:val="id-ID"/>
-        </w:rPr>
-        <w:t>’ di bawah layer ‘Baju’</w:t>
-      </w:r>
-      <w:r>
-        <w:rPr>
-          <w:lang w:val="id-ID"/>
-        </w:rPr>
-        <w:t xml:space="preserve"> dan di atas layer ‘Celana’</w:t>
+        <w:t>Buat layer ‘Sarung’ di bawah layer ‘Baju’ dan di atas layer ‘Celana’</w:t>
       </w:r>
     </w:p>
     <w:p>
@@ -2813,13 +2781,24 @@
         <w:t xml:space="preserve">1.18 </w:t>
       </w:r>
       <w:r>
-        <w:t xml:space="preserve">Hasil Menggambar Sarung dengan Pen </w:t>
+        <w:t xml:space="preserve">Hasil Menggambar </w:t>
       </w:r>
       <w:proofErr w:type="spellStart"/>
       <w:r>
-        <w:t>Tool</w:t>
+        <w:t>Sarung</w:t>
       </w:r>
       <w:proofErr w:type="spellEnd"/>
+      <w:r>
+        <w:t xml:space="preserve"> </w:t>
+      </w:r>
+      <w:proofErr w:type="spellStart"/>
+      <w:r>
+        <w:t>dengan</w:t>
+      </w:r>
+      <w:proofErr w:type="spellEnd"/>
+      <w:r>
+        <w:t xml:space="preserve"> Pen Tool</w:t>
+      </w:r>
     </w:p>
     <w:p>
       <w:pPr>
@@ -2909,13 +2888,7 @@
         <w:t xml:space="preserve">1.19 </w:t>
       </w:r>
       <w:r>
-        <w:t>Membuat Layer ‘</w:t>
-      </w:r>
-      <w:r>
-        <w:t>Sepatu</w:t>
-      </w:r>
-      <w:r>
-        <w:t>’</w:t>
+        <w:t>Membuat Layer ‘Sepatu’</w:t>
       </w:r>
     </w:p>
     <w:p>
@@ -3014,13 +2987,16 @@
         <w:t>Hasil Menggambar Sepatu</w:t>
       </w:r>
       <w:r>
-        <w:t xml:space="preserve"> dengan Pen </w:t>
+        <w:t xml:space="preserve"> </w:t>
       </w:r>
       <w:proofErr w:type="spellStart"/>
       <w:r>
-        <w:t>Tool</w:t>
+        <w:t>dengan</w:t>
       </w:r>
       <w:proofErr w:type="spellEnd"/>
+      <w:r>
+        <w:t xml:space="preserve"> Pen Tool</w:t>
+      </w:r>
     </w:p>
     <w:p>
       <w:pPr>
@@ -3081,6 +3057,12 @@
           <w:lang w:val="en-US"/>
         </w:rPr>
       </w:pPr>
+      <w:r>
+        <w:rPr>
+          <w:lang w:val="en-US"/>
+        </w:rPr>
+        <w:t>https://github.com/EsaAryaMahardika/PraktikumAnimasiGame</w:t>
+      </w:r>
     </w:p>
     <w:sectPr>
       <w:headerReference w:type="default" r:id="rId27"/>

</xml_diff>